<commit_message>
Update 2 before turn in
</commit_message>
<xml_diff>
--- a/C868 - Isabella Grigolla - Task 2 - C.docx
+++ b/C868 - Isabella Grigolla - Task 2 - C.docx
@@ -673,7 +673,7 @@
             </w:rPr>
             <w:fldChar w:fldCharType="separate"/>
           </w:r>
-          <w:hyperlink w:anchor="_Toc151231826" w:history="1">
+          <w:hyperlink w:anchor="_Toc151233881" w:history="1">
             <w:r>
               <w:rPr>
                 <w:rStyle w:val="Hyperlink"/>
@@ -700,7 +700,7 @@
                 <w:noProof/>
                 <w:webHidden/>
               </w:rPr>
-              <w:instrText xml:space="preserve"> PAGEREF _Toc151231826 \h </w:instrText>
+              <w:instrText xml:space="preserve"> PAGEREF _Toc151233881 \h </w:instrText>
             </w:r>
             <w:r>
               <w:rPr>
@@ -749,7 +749,7 @@
               <w14:ligatures w14:val="standardContextual"/>
             </w:rPr>
           </w:pPr>
-          <w:hyperlink w:anchor="_Toc151231827" w:history="1">
+          <w:hyperlink w:anchor="_Toc151233882" w:history="1">
             <w:r>
               <w:rPr>
                 <w:rStyle w:val="Hyperlink"/>
@@ -776,7 +776,7 @@
                 <w:noProof/>
                 <w:webHidden/>
               </w:rPr>
-              <w:instrText xml:space="preserve"> PAGEREF _Toc151231827 \h </w:instrText>
+              <w:instrText xml:space="preserve"> PAGEREF _Toc151233882 \h </w:instrText>
             </w:r>
             <w:r>
               <w:rPr>
@@ -825,7 +825,7 @@
               <w14:ligatures w14:val="standardContextual"/>
             </w:rPr>
           </w:pPr>
-          <w:hyperlink w:anchor="_Toc151231828" w:history="1">
+          <w:hyperlink w:anchor="_Toc151233883" w:history="1">
             <w:r>
               <w:rPr>
                 <w:rStyle w:val="Hyperlink"/>
@@ -852,7 +852,7 @@
                 <w:noProof/>
                 <w:webHidden/>
               </w:rPr>
-              <w:instrText xml:space="preserve"> PAGEREF _Toc151231828 \h </w:instrText>
+              <w:instrText xml:space="preserve"> PAGEREF _Toc151233883 \h </w:instrText>
             </w:r>
             <w:r>
               <w:rPr>
@@ -901,7 +901,7 @@
               <w14:ligatures w14:val="standardContextual"/>
             </w:rPr>
           </w:pPr>
-          <w:hyperlink w:anchor="_Toc151231829" w:history="1">
+          <w:hyperlink w:anchor="_Toc151233884" w:history="1">
             <w:r>
               <w:rPr>
                 <w:rStyle w:val="Hyperlink"/>
@@ -928,7 +928,7 @@
                 <w:noProof/>
                 <w:webHidden/>
               </w:rPr>
-              <w:instrText xml:space="preserve"> PAGEREF _Toc151231829 \h </w:instrText>
+              <w:instrText xml:space="preserve"> PAGEREF _Toc151233884 \h </w:instrText>
             </w:r>
             <w:r>
               <w:rPr>
@@ -977,7 +977,7 @@
               <w14:ligatures w14:val="standardContextual"/>
             </w:rPr>
           </w:pPr>
-          <w:hyperlink w:anchor="_Toc151231830" w:history="1">
+          <w:hyperlink w:anchor="_Toc151233885" w:history="1">
             <w:r>
               <w:rPr>
                 <w:rStyle w:val="Hyperlink"/>
@@ -1004,7 +1004,7 @@
                 <w:noProof/>
                 <w:webHidden/>
               </w:rPr>
-              <w:instrText xml:space="preserve"> PAGEREF _Toc151231830 \h </w:instrText>
+              <w:instrText xml:space="preserve"> PAGEREF _Toc151233885 \h </w:instrText>
             </w:r>
             <w:r>
               <w:rPr>
@@ -1053,7 +1053,7 @@
               <w14:ligatures w14:val="standardContextual"/>
             </w:rPr>
           </w:pPr>
-          <w:hyperlink w:anchor="_Toc151231831" w:history="1">
+          <w:hyperlink w:anchor="_Toc151233886" w:history="1">
             <w:r>
               <w:rPr>
                 <w:rStyle w:val="Hyperlink"/>
@@ -1080,7 +1080,7 @@
                 <w:noProof/>
                 <w:webHidden/>
               </w:rPr>
-              <w:instrText xml:space="preserve"> PAGEREF _Toc151231831 \h </w:instrText>
+              <w:instrText xml:space="preserve"> PAGEREF _Toc151233886 \h </w:instrText>
             </w:r>
             <w:r>
               <w:rPr>
@@ -1129,7 +1129,7 @@
               <w14:ligatures w14:val="standardContextual"/>
             </w:rPr>
           </w:pPr>
-          <w:hyperlink w:anchor="_Toc151231832" w:history="1">
+          <w:hyperlink w:anchor="_Toc151233887" w:history="1">
             <w:r>
               <w:rPr>
                 <w:rStyle w:val="Hyperlink"/>
@@ -1156,7 +1156,7 @@
                 <w:noProof/>
                 <w:webHidden/>
               </w:rPr>
-              <w:instrText xml:space="preserve"> PAGEREF _Toc151231832 \h </w:instrText>
+              <w:instrText xml:space="preserve"> PAGEREF _Toc151233887 \h </w:instrText>
             </w:r>
             <w:r>
               <w:rPr>
@@ -1203,7 +1203,7 @@
               <w14:ligatures w14:val="standardContextual"/>
             </w:rPr>
           </w:pPr>
-          <w:hyperlink w:anchor="_Toc151231833" w:history="1">
+          <w:hyperlink w:anchor="_Toc151233888" w:history="1">
             <w:r>
               <w:rPr>
                 <w:rStyle w:val="Hyperlink"/>
@@ -1230,7 +1230,7 @@
                 <w:noProof/>
                 <w:webHidden/>
               </w:rPr>
-              <w:instrText xml:space="preserve"> PAGEREF _Toc151231833 \h </w:instrText>
+              <w:instrText xml:space="preserve"> PAGEREF _Toc151233888 \h </w:instrText>
             </w:r>
             <w:r>
               <w:rPr>
@@ -1277,7 +1277,7 @@
               <w14:ligatures w14:val="standardContextual"/>
             </w:rPr>
           </w:pPr>
-          <w:hyperlink w:anchor="_Toc151231834" w:history="1">
+          <w:hyperlink w:anchor="_Toc151233889" w:history="1">
             <w:r>
               <w:rPr>
                 <w:rStyle w:val="Hyperlink"/>
@@ -1304,7 +1304,7 @@
                 <w:noProof/>
                 <w:webHidden/>
               </w:rPr>
-              <w:instrText xml:space="preserve"> PAGEREF _Toc151231834 \h </w:instrText>
+              <w:instrText xml:space="preserve"> PAGEREF _Toc151233889 \h </w:instrText>
             </w:r>
             <w:r>
               <w:rPr>
@@ -1353,7 +1353,7 @@
               <w14:ligatures w14:val="standardContextual"/>
             </w:rPr>
           </w:pPr>
-          <w:hyperlink w:anchor="_Toc151231835" w:history="1">
+          <w:hyperlink w:anchor="_Toc151233890" w:history="1">
             <w:r>
               <w:rPr>
                 <w:rStyle w:val="Hyperlink"/>
@@ -1380,7 +1380,7 @@
                 <w:noProof/>
                 <w:webHidden/>
               </w:rPr>
-              <w:instrText xml:space="preserve"> PAGEREF _Toc151231835 \h </w:instrText>
+              <w:instrText xml:space="preserve"> PAGEREF _Toc151233890 \h </w:instrText>
             </w:r>
             <w:r>
               <w:rPr>
@@ -1427,7 +1427,7 @@
               <w14:ligatures w14:val="standardContextual"/>
             </w:rPr>
           </w:pPr>
-          <w:hyperlink w:anchor="_Toc151231836" w:history="1">
+          <w:hyperlink w:anchor="_Toc151233891" w:history="1">
             <w:r>
               <w:rPr>
                 <w:rStyle w:val="Hyperlink"/>
@@ -1454,7 +1454,7 @@
                 <w:noProof/>
                 <w:webHidden/>
               </w:rPr>
-              <w:instrText xml:space="preserve"> PAGEREF _Toc151231836 \h </w:instrText>
+              <w:instrText xml:space="preserve"> PAGEREF _Toc151233891 \h </w:instrText>
             </w:r>
             <w:r>
               <w:rPr>
@@ -1501,7 +1501,7 @@
               <w14:ligatures w14:val="standardContextual"/>
             </w:rPr>
           </w:pPr>
-          <w:hyperlink w:anchor="_Toc151231837" w:history="1">
+          <w:hyperlink w:anchor="_Toc151233892" w:history="1">
             <w:r>
               <w:rPr>
                 <w:rStyle w:val="Hyperlink"/>
@@ -1528,7 +1528,7 @@
                 <w:noProof/>
                 <w:webHidden/>
               </w:rPr>
-              <w:instrText xml:space="preserve"> PAGEREF _Toc151231837 \h </w:instrText>
+              <w:instrText xml:space="preserve"> PAGEREF _Toc151233892 \h </w:instrText>
             </w:r>
             <w:r>
               <w:rPr>
@@ -1575,7 +1575,7 @@
               <w14:ligatures w14:val="standardContextual"/>
             </w:rPr>
           </w:pPr>
-          <w:hyperlink w:anchor="_Toc151231838" w:history="1">
+          <w:hyperlink w:anchor="_Toc151233893" w:history="1">
             <w:r>
               <w:rPr>
                 <w:rStyle w:val="Hyperlink"/>
@@ -1602,7 +1602,7 @@
                 <w:noProof/>
                 <w:webHidden/>
               </w:rPr>
-              <w:instrText xml:space="preserve"> PAGEREF _Toc151231838 \h </w:instrText>
+              <w:instrText xml:space="preserve"> PAGEREF _Toc151233893 \h </w:instrText>
             </w:r>
             <w:r>
               <w:rPr>
@@ -1649,7 +1649,7 @@
               <w14:ligatures w14:val="standardContextual"/>
             </w:rPr>
           </w:pPr>
-          <w:hyperlink w:anchor="_Toc151231839" w:history="1">
+          <w:hyperlink w:anchor="_Toc151233894" w:history="1">
             <w:r>
               <w:rPr>
                 <w:rStyle w:val="Hyperlink"/>
@@ -1676,7 +1676,7 @@
                 <w:noProof/>
                 <w:webHidden/>
               </w:rPr>
-              <w:instrText xml:space="preserve"> PAGEREF _Toc151231839 \h </w:instrText>
+              <w:instrText xml:space="preserve"> PAGEREF _Toc151233894 \h </w:instrText>
             </w:r>
             <w:r>
               <w:rPr>
@@ -1723,7 +1723,7 @@
               <w14:ligatures w14:val="standardContextual"/>
             </w:rPr>
           </w:pPr>
-          <w:hyperlink w:anchor="_Toc151231840" w:history="1">
+          <w:hyperlink w:anchor="_Toc151233895" w:history="1">
             <w:r>
               <w:rPr>
                 <w:rStyle w:val="Hyperlink"/>
@@ -1750,7 +1750,7 @@
                 <w:noProof/>
                 <w:webHidden/>
               </w:rPr>
-              <w:instrText xml:space="preserve"> PAGEREF _Toc151231840 \h </w:instrText>
+              <w:instrText xml:space="preserve"> PAGEREF _Toc151233895 \h </w:instrText>
             </w:r>
             <w:r>
               <w:rPr>
@@ -1797,7 +1797,7 @@
               <w14:ligatures w14:val="standardContextual"/>
             </w:rPr>
           </w:pPr>
-          <w:hyperlink w:anchor="_Toc151231841" w:history="1">
+          <w:hyperlink w:anchor="_Toc151233896" w:history="1">
             <w:r>
               <w:rPr>
                 <w:rStyle w:val="Hyperlink"/>
@@ -1824,7 +1824,7 @@
                 <w:noProof/>
                 <w:webHidden/>
               </w:rPr>
-              <w:instrText xml:space="preserve"> PAGEREF _Toc151231841 \h </w:instrText>
+              <w:instrText xml:space="preserve"> PAGEREF _Toc151233896 \h </w:instrText>
             </w:r>
             <w:r>
               <w:rPr>
@@ -1873,7 +1873,7 @@
               <w14:ligatures w14:val="standardContextual"/>
             </w:rPr>
           </w:pPr>
-          <w:hyperlink w:anchor="_Toc151231842" w:history="1">
+          <w:hyperlink w:anchor="_Toc151233897" w:history="1">
             <w:r>
               <w:rPr>
                 <w:rStyle w:val="Hyperlink"/>
@@ -1900,7 +1900,7 @@
                 <w:noProof/>
                 <w:webHidden/>
               </w:rPr>
-              <w:instrText xml:space="preserve"> PAGEREF _Toc151231842 \h </w:instrText>
+              <w:instrText xml:space="preserve"> PAGEREF _Toc151233897 \h </w:instrText>
             </w:r>
             <w:r>
               <w:rPr>
@@ -1949,7 +1949,7 @@
               <w14:ligatures w14:val="standardContextual"/>
             </w:rPr>
           </w:pPr>
-          <w:hyperlink w:anchor="_Toc151231843" w:history="1">
+          <w:hyperlink w:anchor="_Toc151233898" w:history="1">
             <w:r>
               <w:rPr>
                 <w:rStyle w:val="Hyperlink"/>
@@ -1976,7 +1976,7 @@
                 <w:noProof/>
                 <w:webHidden/>
               </w:rPr>
-              <w:instrText xml:space="preserve"> PAGEREF _Toc151231843 \h </w:instrText>
+              <w:instrText xml:space="preserve"> PAGEREF _Toc151233898 \h </w:instrText>
             </w:r>
             <w:r>
               <w:rPr>
@@ -2025,7 +2025,7 @@
               <w14:ligatures w14:val="standardContextual"/>
             </w:rPr>
           </w:pPr>
-          <w:hyperlink w:anchor="_Toc151231844" w:history="1">
+          <w:hyperlink w:anchor="_Toc151233899" w:history="1">
             <w:r>
               <w:rPr>
                 <w:rStyle w:val="Hyperlink"/>
@@ -2052,7 +2052,7 @@
                 <w:noProof/>
                 <w:webHidden/>
               </w:rPr>
-              <w:instrText xml:space="preserve"> PAGEREF _Toc151231844 \h </w:instrText>
+              <w:instrText xml:space="preserve"> PAGEREF _Toc151233899 \h </w:instrText>
             </w:r>
             <w:r>
               <w:rPr>
@@ -2101,7 +2101,7 @@
               <w14:ligatures w14:val="standardContextual"/>
             </w:rPr>
           </w:pPr>
-          <w:hyperlink w:anchor="_Toc151231845" w:history="1">
+          <w:hyperlink w:anchor="_Toc151233900" w:history="1">
             <w:r>
               <w:rPr>
                 <w:noProof/>
@@ -2121,7 +2121,7 @@
                 <w:noProof/>
                 <w:webHidden/>
               </w:rPr>
-              <w:instrText xml:space="preserve"> PAGEREF _Toc151231845 \h </w:instrText>
+              <w:instrText xml:space="preserve"> PAGEREF _Toc151233900 \h </w:instrText>
             </w:r>
             <w:r>
               <w:rPr>
@@ -2170,7 +2170,7 @@
               <w14:ligatures w14:val="standardContextual"/>
             </w:rPr>
           </w:pPr>
-          <w:hyperlink w:anchor="_Toc151231846" w:history="1">
+          <w:hyperlink w:anchor="_Toc151233901" w:history="1">
             <w:r>
               <w:rPr>
                 <w:rStyle w:val="Hyperlink"/>
@@ -2197,7 +2197,7 @@
                 <w:noProof/>
                 <w:webHidden/>
               </w:rPr>
-              <w:instrText xml:space="preserve"> PAGEREF _Toc151231846 \h </w:instrText>
+              <w:instrText xml:space="preserve"> PAGEREF _Toc151233901 \h </w:instrText>
             </w:r>
             <w:r>
               <w:rPr>
@@ -2246,7 +2246,7 @@
               <w14:ligatures w14:val="standardContextual"/>
             </w:rPr>
           </w:pPr>
-          <w:hyperlink w:anchor="_Toc151231847" w:history="1">
+          <w:hyperlink w:anchor="_Toc151233902" w:history="1">
             <w:r>
               <w:rPr>
                 <w:rStyle w:val="Hyperlink"/>
@@ -2273,7 +2273,7 @@
                 <w:noProof/>
                 <w:webHidden/>
               </w:rPr>
-              <w:instrText xml:space="preserve"> PAGEREF _Toc151231847 \h </w:instrText>
+              <w:instrText xml:space="preserve"> PAGEREF _Toc151233902 \h </w:instrText>
             </w:r>
             <w:r>
               <w:rPr>
@@ -2322,7 +2322,7 @@
               <w14:ligatures w14:val="standardContextual"/>
             </w:rPr>
           </w:pPr>
-          <w:hyperlink w:anchor="_Toc151231848" w:history="1">
+          <w:hyperlink w:anchor="_Toc151233903" w:history="1">
             <w:r>
               <w:rPr>
                 <w:rStyle w:val="Hyperlink"/>
@@ -2349,7 +2349,7 @@
                 <w:noProof/>
                 <w:webHidden/>
               </w:rPr>
-              <w:instrText xml:space="preserve"> PAGEREF _Toc151231848 \h </w:instrText>
+              <w:instrText xml:space="preserve"> PAGEREF _Toc151233903 \h </w:instrText>
             </w:r>
             <w:r>
               <w:rPr>
@@ -2398,7 +2398,7 @@
               <w14:ligatures w14:val="standardContextual"/>
             </w:rPr>
           </w:pPr>
-          <w:hyperlink w:anchor="_Toc151231849" w:history="1">
+          <w:hyperlink w:anchor="_Toc151233904" w:history="1">
             <w:r>
               <w:rPr>
                 <w:rStyle w:val="Hyperlink"/>
@@ -2426,7 +2426,7 @@
                 <w:noProof/>
                 <w:webHidden/>
               </w:rPr>
-              <w:instrText xml:space="preserve"> PAGEREF _Toc151231849 \h </w:instrText>
+              <w:instrText xml:space="preserve"> PAGEREF _Toc151233904 \h </w:instrText>
             </w:r>
             <w:r>
               <w:rPr>
@@ -2475,7 +2475,7 @@
               <w14:ligatures w14:val="standardContextual"/>
             </w:rPr>
           </w:pPr>
-          <w:hyperlink w:anchor="_Toc151231850" w:history="1">
+          <w:hyperlink w:anchor="_Toc151233905" w:history="1">
             <w:r>
               <w:rPr>
                 <w:rStyle w:val="Hyperlink"/>
@@ -2503,7 +2503,7 @@
                 <w:noProof/>
                 <w:webHidden/>
               </w:rPr>
-              <w:instrText xml:space="preserve"> PAGEREF _Toc151231850 \h </w:instrText>
+              <w:instrText xml:space="preserve"> PAGEREF _Toc151233905 \h </w:instrText>
             </w:r>
             <w:r>
               <w:rPr>
@@ -2552,14 +2552,14 @@
               <w14:ligatures w14:val="standardContextual"/>
             </w:rPr>
           </w:pPr>
-          <w:hyperlink w:anchor="_Toc151231851" w:history="1">
+          <w:hyperlink w:anchor="_Toc151233906" w:history="1">
             <w:r>
               <w:rPr>
                 <w:rStyle w:val="Hyperlink"/>
                 <w:i/>
                 <w:noProof/>
               </w:rPr>
-              <w:t>Seting up the Tables in the Database</w:t>
+              <w:t>Setting up the Tables in the Database</w:t>
             </w:r>
             <w:r>
               <w:rPr>
@@ -2580,7 +2580,7 @@
                 <w:noProof/>
                 <w:webHidden/>
               </w:rPr>
-              <w:instrText xml:space="preserve"> PAGEREF _Toc151231851 \h </w:instrText>
+              <w:instrText xml:space="preserve"> PAGEREF _Toc151233906 \h </w:instrText>
             </w:r>
             <w:r>
               <w:rPr>
@@ -2629,7 +2629,7 @@
               <w14:ligatures w14:val="standardContextual"/>
             </w:rPr>
           </w:pPr>
-          <w:hyperlink w:anchor="_Toc151231852" w:history="1">
+          <w:hyperlink w:anchor="_Toc151233907" w:history="1">
             <w:r>
               <w:rPr>
                 <w:rStyle w:val="Hyperlink"/>
@@ -2657,7 +2657,7 @@
                 <w:noProof/>
                 <w:webHidden/>
               </w:rPr>
-              <w:instrText xml:space="preserve"> PAGEREF _Toc151231852 \h </w:instrText>
+              <w:instrText xml:space="preserve"> PAGEREF _Toc151233907 \h </w:instrText>
             </w:r>
             <w:r>
               <w:rPr>
@@ -2677,7 +2677,7 @@
                 <w:noProof/>
                 <w:webHidden/>
               </w:rPr>
-              <w:t>22</w:t>
+              <w:t>23</w:t>
             </w:r>
             <w:r>
               <w:rPr>
@@ -2706,7 +2706,7 @@
               <w14:ligatures w14:val="standardContextual"/>
             </w:rPr>
           </w:pPr>
-          <w:hyperlink w:anchor="_Toc151231853" w:history="1">
+          <w:hyperlink w:anchor="_Toc151233908" w:history="1">
             <w:r>
               <w:rPr>
                 <w:rStyle w:val="Hyperlink"/>
@@ -2734,7 +2734,7 @@
                 <w:noProof/>
                 <w:webHidden/>
               </w:rPr>
-              <w:instrText xml:space="preserve"> PAGEREF _Toc151231853 \h </w:instrText>
+              <w:instrText xml:space="preserve"> PAGEREF _Toc151233908 \h </w:instrText>
             </w:r>
             <w:r>
               <w:rPr>
@@ -2781,64 +2781,109 @@
               <w14:ligatures w14:val="standardContextual"/>
             </w:rPr>
           </w:pPr>
-          <w:hyperlink w:anchor="_Toc151231854" w:history="1">
-            <w:r>
-              <w:rPr>
-                <w:rStyle w:val="Hyperlink"/>
-                <w:i/>
-                <w:noProof/>
-              </w:rPr>
-              <w:t>Customer Records</w:t>
-            </w:r>
-            <w:r>
-              <w:rPr>
-                <w:noProof/>
-                <w:webHidden/>
-              </w:rPr>
-              <w:tab/>
-            </w:r>
-            <w:r>
-              <w:rPr>
-                <w:noProof/>
-                <w:webHidden/>
-              </w:rPr>
-              <w:fldChar w:fldCharType="begin"/>
-            </w:r>
-            <w:r>
-              <w:rPr>
-                <w:noProof/>
-                <w:webHidden/>
-              </w:rPr>
-              <w:instrText xml:space="preserve"> PAGEREF _Toc151231854 \h </w:instrText>
-            </w:r>
-            <w:r>
-              <w:rPr>
-                <w:noProof/>
-                <w:webHidden/>
-              </w:rPr>
-            </w:r>
-            <w:r>
-              <w:rPr>
-                <w:noProof/>
-                <w:webHidden/>
-              </w:rPr>
-              <w:fldChar w:fldCharType="separate"/>
-            </w:r>
-            <w:r>
-              <w:rPr>
-                <w:noProof/>
-                <w:webHidden/>
-              </w:rPr>
-              <w:t>23</w:t>
-            </w:r>
-            <w:r>
-              <w:rPr>
-                <w:noProof/>
-                <w:webHidden/>
-              </w:rPr>
-              <w:fldChar w:fldCharType="end"/>
-            </w:r>
-          </w:hyperlink>
+          <w:r>
+            <w:rPr>
+              <w:rStyle w:val="Hyperlink"/>
+              <w:noProof/>
+            </w:rPr>
+            <w:fldChar w:fldCharType="begin"/>
+          </w:r>
+          <w:r>
+            <w:rPr>
+              <w:rStyle w:val="Hyperlink"/>
+              <w:noProof/>
+            </w:rPr>
+            <w:instrText xml:space="preserve"> </w:instrText>
+          </w:r>
+          <w:r>
+            <w:rPr>
+              <w:noProof/>
+            </w:rPr>
+            <w:instrText>HYPERLINK \l "_Toc151233909"</w:instrText>
+          </w:r>
+          <w:r>
+            <w:rPr>
+              <w:rStyle w:val="Hyperlink"/>
+              <w:noProof/>
+            </w:rPr>
+            <w:instrText xml:space="preserve"> </w:instrText>
+          </w:r>
+          <w:r>
+            <w:rPr>
+              <w:rStyle w:val="Hyperlink"/>
+              <w:noProof/>
+            </w:rPr>
+          </w:r>
+          <w:r>
+            <w:rPr>
+              <w:rStyle w:val="Hyperlink"/>
+              <w:noProof/>
+            </w:rPr>
+            <w:fldChar w:fldCharType="separate"/>
+          </w:r>
+          <w:r>
+            <w:rPr>
+              <w:rStyle w:val="Hyperlink"/>
+              <w:i/>
+              <w:noProof/>
+            </w:rPr>
+            <w:t>Customer Records</w:t>
+          </w:r>
+          <w:r>
+            <w:rPr>
+              <w:noProof/>
+              <w:webHidden/>
+            </w:rPr>
+            <w:tab/>
+          </w:r>
+          <w:r>
+            <w:rPr>
+              <w:noProof/>
+              <w:webHidden/>
+            </w:rPr>
+            <w:fldChar w:fldCharType="begin"/>
+          </w:r>
+          <w:r>
+            <w:rPr>
+              <w:noProof/>
+              <w:webHidden/>
+            </w:rPr>
+            <w:instrText xml:space="preserve"> PAGEREF _Toc151233909 \h </w:instrText>
+          </w:r>
+          <w:r>
+            <w:rPr>
+              <w:noProof/>
+              <w:webHidden/>
+            </w:rPr>
+          </w:r>
+          <w:r>
+            <w:rPr>
+              <w:noProof/>
+              <w:webHidden/>
+            </w:rPr>
+            <w:fldChar w:fldCharType="separate"/>
+          </w:r>
+          <w:r>
+            <w:rPr>
+              <w:noProof/>
+              <w:webHidden/>
+            </w:rPr>
+            <w:t>23</w:t>
+          </w:r>
+          <w:r>
+            <w:rPr>
+              <w:noProof/>
+              <w:webHidden/>
+            </w:rPr>
+            <w:fldChar w:fldCharType="end"/>
+          </w:r>
+          <w:r>
+            <w:rPr>
+              <w:rStyle w:val="Hyperlink"/>
+              <w:noProof/>
+            </w:rPr>
+            <w:fldChar w:fldCharType="end"/>
+          </w:r>
         </w:p>
         <w:p>
           <w:pPr>
@@ -2856,14 +2901,14 @@
               <w14:ligatures w14:val="standardContextual"/>
             </w:rPr>
           </w:pPr>
-          <w:hyperlink w:anchor="_Toc151231855" w:history="1">
+          <w:hyperlink w:anchor="_Toc151233910" w:history="1">
             <w:r>
               <w:rPr>
                 <w:rStyle w:val="Hyperlink"/>
                 <w:i/>
                 <w:noProof/>
               </w:rPr>
-              <w:t>Adding, Modifying, Deleting and Searching the Customer Records Page</w:t>
+              <w:t>Adding, Modifying, Deleting, and Searching the Customer Records Page</w:t>
             </w:r>
             <w:r>
               <w:rPr>
@@ -2884,7 +2929,7 @@
                 <w:noProof/>
                 <w:webHidden/>
               </w:rPr>
-              <w:instrText xml:space="preserve"> PAGEREF _Toc151231855 \h </w:instrText>
+              <w:instrText xml:space="preserve"> PAGEREF _Toc151233910 \h </w:instrText>
             </w:r>
             <w:r>
               <w:rPr>
@@ -2933,7 +2978,7 @@
               <w14:ligatures w14:val="standardContextual"/>
             </w:rPr>
           </w:pPr>
-          <w:hyperlink w:anchor="_Toc151231856" w:history="1">
+          <w:hyperlink w:anchor="_Toc151233911" w:history="1">
             <w:r>
               <w:rPr>
                 <w:rStyle w:val="Hyperlink"/>
@@ -2961,7 +3006,7 @@
                 <w:noProof/>
                 <w:webHidden/>
               </w:rPr>
-              <w:instrText xml:space="preserve"> PAGEREF _Toc151231856 \h </w:instrText>
+              <w:instrText xml:space="preserve"> PAGEREF _Toc151233911 \h </w:instrText>
             </w:r>
             <w:r>
               <w:rPr>
@@ -3008,14 +3053,14 @@
               <w14:ligatures w14:val="standardContextual"/>
             </w:rPr>
           </w:pPr>
-          <w:hyperlink w:anchor="_Toc151231857" w:history="1">
+          <w:hyperlink w:anchor="_Toc151233912" w:history="1">
             <w:r>
               <w:rPr>
                 <w:rStyle w:val="Hyperlink"/>
                 <w:i/>
                 <w:noProof/>
               </w:rPr>
-              <w:t>Adding, Modifying, Deleting and Searching the Customer Appointments Page</w:t>
+              <w:t>Adding, Modifying, Deleting, and Searching the Customer Appointments Page</w:t>
             </w:r>
             <w:r>
               <w:rPr>
@@ -3036,7 +3081,7 @@
                 <w:noProof/>
                 <w:webHidden/>
               </w:rPr>
-              <w:instrText xml:space="preserve"> PAGEREF _Toc151231857 \h </w:instrText>
+              <w:instrText xml:space="preserve"> PAGEREF _Toc151233912 \h </w:instrText>
             </w:r>
             <w:r>
               <w:rPr>
@@ -3085,7 +3130,7 @@
               <w14:ligatures w14:val="standardContextual"/>
             </w:rPr>
           </w:pPr>
-          <w:hyperlink w:anchor="_Toc151231858" w:history="1">
+          <w:hyperlink w:anchor="_Toc151233913" w:history="1">
             <w:r>
               <w:rPr>
                 <w:rStyle w:val="Hyperlink"/>
@@ -3113,7 +3158,7 @@
                 <w:noProof/>
                 <w:webHidden/>
               </w:rPr>
-              <w:instrText xml:space="preserve"> PAGEREF _Toc151231858 \h </w:instrText>
+              <w:instrText xml:space="preserve"> PAGEREF _Toc151233913 \h </w:instrText>
             </w:r>
             <w:r>
               <w:rPr>
@@ -3162,7 +3207,7 @@
               <w14:ligatures w14:val="standardContextual"/>
             </w:rPr>
           </w:pPr>
-          <w:hyperlink w:anchor="_Toc151231859" w:history="1">
+          <w:hyperlink w:anchor="_Toc151233914" w:history="1">
             <w:r>
               <w:rPr>
                 <w:rStyle w:val="Hyperlink"/>
@@ -3190,7 +3235,7 @@
                 <w:noProof/>
                 <w:webHidden/>
               </w:rPr>
-              <w:instrText xml:space="preserve"> PAGEREF _Toc151231859 \h </w:instrText>
+              <w:instrText xml:space="preserve"> PAGEREF _Toc151233914 \h </w:instrText>
             </w:r>
             <w:r>
               <w:rPr>
@@ -3233,7 +3278,7 @@
         </w:p>
       </w:sdtContent>
     </w:sdt>
-    <w:bookmarkStart w:id="0" w:name="_Toc151231826"/>
+    <w:bookmarkStart w:id="0" w:name="_Toc151233881"/>
     <w:p>
       <w:pPr>
         <w:pStyle w:val="SectionTitle"/>
@@ -3266,7 +3311,7 @@
           <w:szCs w:val="32"/>
         </w:rPr>
       </w:pPr>
-      <w:bookmarkStart w:id="1" w:name="_Toc151231827"/>
+      <w:bookmarkStart w:id="1" w:name="_Toc151233882"/>
       <w:r>
         <w:rPr>
           <w:sz w:val="32"/>
@@ -3280,7 +3325,7 @@
       <w:pPr>
         <w:pStyle w:val="Heading1"/>
       </w:pPr>
-      <w:bookmarkStart w:id="2" w:name="_Toc151231828"/>
+      <w:bookmarkStart w:id="2" w:name="_Toc151233883"/>
       <w:r>
         <w:t>Design Document</w:t>
       </w:r>
@@ -3293,7 +3338,7 @@
       <w:pPr>
         <w:pStyle w:val="Heading2"/>
       </w:pPr>
-      <w:bookmarkStart w:id="3" w:name="_Toc151231829"/>
+      <w:bookmarkStart w:id="3" w:name="_Toc151233884"/>
       <w:r>
         <w:t>Database</w:t>
       </w:r>
@@ -3452,7 +3497,7 @@
       <w:pPr>
         <w:pStyle w:val="Heading2"/>
       </w:pPr>
-      <w:bookmarkStart w:id="4" w:name="_Toc151231830"/>
+      <w:bookmarkStart w:id="4" w:name="_Toc151233885"/>
       <w:r>
         <w:lastRenderedPageBreak/>
         <w:t>UI Design</w:t>
@@ -3644,7 +3689,7 @@
       <w:pPr>
         <w:pStyle w:val="Heading1"/>
       </w:pPr>
-      <w:bookmarkStart w:id="6" w:name="_Toc151231831"/>
+      <w:bookmarkStart w:id="6" w:name="_Toc151233886"/>
       <w:r>
         <w:lastRenderedPageBreak/>
         <w:t>Unit Test Plan</w:t>
@@ -3656,7 +3701,7 @@
       <w:pPr>
         <w:pStyle w:val="Heading2"/>
       </w:pPr>
-      <w:bookmarkStart w:id="7" w:name="_Toc151231832"/>
+      <w:bookmarkStart w:id="7" w:name="_Toc151233887"/>
       <w:r>
         <w:t>Introduction</w:t>
       </w:r>
@@ -3666,7 +3711,7 @@
       <w:pPr>
         <w:pStyle w:val="Heading3"/>
       </w:pPr>
-      <w:bookmarkStart w:id="8" w:name="_Toc151231833"/>
+      <w:bookmarkStart w:id="8" w:name="_Toc151233888"/>
       <w:r>
         <w:t>Purpose</w:t>
       </w:r>
@@ -3691,36 +3736,30 @@
       <w:pPr>
         <w:pStyle w:val="Heading3"/>
       </w:pPr>
-      <w:bookmarkStart w:id="9" w:name="_Toc151231834"/>
+      <w:bookmarkStart w:id="9" w:name="_Toc151233889"/>
       <w:r>
         <w:t>Overview</w:t>
       </w:r>
       <w:bookmarkEnd w:id="9"/>
     </w:p>
     <w:p>
+      <w:r>
+        <w:t xml:space="preserve">For the overall project, this was just a small part of the core functionality. There are some functions that are quite similar to this segment but are quite different. Such as the picker elements in the calendar page. </w:t>
+      </w:r>
+      <w:proofErr w:type="gramStart"/>
+      <w:r>
+        <w:t>This</w:t>
+      </w:r>
+      <w:proofErr w:type="gramEnd"/>
+      <w:r>
+        <w:t xml:space="preserve"> test is to ensure that the functionality of the search for these two pages works. For these tests, we would use test data and test inputs to see if the functionality for this requirement would work. There will be more specific details below.</w:t>
+      </w:r>
+    </w:p>
+    <w:p>
       <w:pPr>
         <w:pStyle w:val="Heading2"/>
-        <w:ind w:firstLine="720"/>
-        <w:rPr>
-          <w:rFonts w:asciiTheme="minorHAnsi" w:eastAsiaTheme="minorEastAsia" w:hAnsiTheme="minorHAnsi" w:cstheme="minorBidi"/>
-          <w:b w:val="0"/>
-          <w:bCs w:val="0"/>
-        </w:rPr>
-      </w:pPr>
-      <w:bookmarkStart w:id="10" w:name="_Toc151231835"/>
-      <w:r>
-        <w:rPr>
-          <w:rFonts w:asciiTheme="minorHAnsi" w:eastAsiaTheme="minorEastAsia" w:hAnsiTheme="minorHAnsi" w:cstheme="minorBidi"/>
-          <w:b w:val="0"/>
-          <w:bCs w:val="0"/>
-        </w:rPr>
-        <w:t>For the overall project, this was just a small part of the core functionality. There are some functions that are quite similar to this segment but are quite different. This test is to ensure that the functionality of the search for these two pages works. For these tests, we would use test data and test inputs to see if the functionality for this requirement would work. There will be more specific details below.</w:t>
-      </w:r>
-    </w:p>
-    <w:p>
-      <w:pPr>
-        <w:pStyle w:val="Heading2"/>
-      </w:pPr>
+      </w:pPr>
+      <w:bookmarkStart w:id="10" w:name="_Toc151233890"/>
       <w:r>
         <w:t>Test Plan</w:t>
       </w:r>
@@ -3730,7 +3769,7 @@
       <w:pPr>
         <w:pStyle w:val="Heading3"/>
       </w:pPr>
-      <w:bookmarkStart w:id="11" w:name="_Toc151231836"/>
+      <w:bookmarkStart w:id="11" w:name="_Toc151233891"/>
       <w:r>
         <w:t>Items</w:t>
       </w:r>
@@ -3756,7 +3795,7 @@
       <w:pPr>
         <w:pStyle w:val="Heading3"/>
       </w:pPr>
-      <w:bookmarkStart w:id="12" w:name="_Toc151231837"/>
+      <w:bookmarkStart w:id="12" w:name="_Toc151233892"/>
       <w:r>
         <w:t>Features</w:t>
       </w:r>
@@ -3782,7 +3821,7 @@
       <w:pPr>
         <w:pStyle w:val="Heading3"/>
       </w:pPr>
-      <w:bookmarkStart w:id="13" w:name="_Toc151231838"/>
+      <w:bookmarkStart w:id="13" w:name="_Toc151233893"/>
       <w:r>
         <w:t>Deliverables</w:t>
       </w:r>
@@ -3798,7 +3837,7 @@
         <w:pStyle w:val="Heading3"/>
         <w:ind w:left="720"/>
       </w:pPr>
-      <w:bookmarkStart w:id="14" w:name="_Toc151231839"/>
+      <w:bookmarkStart w:id="14" w:name="_Toc151233894"/>
       <w:r>
         <w:t>Tasks</w:t>
       </w:r>
@@ -3934,7 +3973,7 @@
       <w:pPr>
         <w:pStyle w:val="Heading3"/>
       </w:pPr>
-      <w:bookmarkStart w:id="15" w:name="_Toc151231840"/>
+      <w:bookmarkStart w:id="15" w:name="_Toc151233895"/>
       <w:r>
         <w:t>Needs</w:t>
       </w:r>
@@ -3957,7 +3996,7 @@
       <w:pPr>
         <w:pStyle w:val="Heading3"/>
       </w:pPr>
-      <w:bookmarkStart w:id="16" w:name="_Toc151231841"/>
+      <w:bookmarkStart w:id="16" w:name="_Toc151233896"/>
       <w:r>
         <w:t>Pass/Fail Criteria</w:t>
       </w:r>
@@ -4007,7 +4046,7 @@
       <w:pPr>
         <w:pStyle w:val="Heading2"/>
       </w:pPr>
-      <w:bookmarkStart w:id="17" w:name="_Toc151231842"/>
+      <w:bookmarkStart w:id="17" w:name="_Toc151233897"/>
       <w:r>
         <w:t>Specifications</w:t>
       </w:r>
@@ -5476,7 +5515,7 @@
       <w:pPr>
         <w:pStyle w:val="Heading2"/>
       </w:pPr>
-      <w:bookmarkStart w:id="18" w:name="_Toc151231843"/>
+      <w:bookmarkStart w:id="18" w:name="_Toc151233898"/>
       <w:r>
         <w:t>Procedures</w:t>
       </w:r>
@@ -5523,7 +5562,7 @@
       <w:pPr>
         <w:pStyle w:val="Heading2"/>
       </w:pPr>
-      <w:bookmarkStart w:id="19" w:name="_Toc151231844"/>
+      <w:bookmarkStart w:id="19" w:name="_Toc151233899"/>
       <w:r>
         <w:lastRenderedPageBreak/>
         <w:t>Results</w:t>
@@ -5757,7 +5796,7 @@
           <w:szCs w:val="32"/>
         </w:rPr>
       </w:pPr>
-      <w:bookmarkStart w:id="20" w:name="_Toc151231845"/>
+      <w:bookmarkStart w:id="20" w:name="_Toc151233900"/>
       <w:r>
         <w:rPr>
           <w:noProof/>
@@ -5998,7 +6037,7 @@
           <w:szCs w:val="32"/>
         </w:rPr>
       </w:pPr>
-      <w:bookmarkStart w:id="21" w:name="_Toc151231846"/>
+      <w:bookmarkStart w:id="21" w:name="_Toc151233901"/>
       <w:r>
         <w:rPr>
           <w:sz w:val="32"/>
@@ -6013,7 +6052,7 @@
       <w:pPr>
         <w:pStyle w:val="Heading2"/>
       </w:pPr>
-      <w:bookmarkStart w:id="22" w:name="_Toc151231847"/>
+      <w:bookmarkStart w:id="22" w:name="_Toc151233902"/>
       <w:r>
         <w:t>Introduction</w:t>
       </w:r>
@@ -6062,7 +6101,7 @@
       <w:pPr>
         <w:pStyle w:val="Heading2"/>
       </w:pPr>
-      <w:bookmarkStart w:id="23" w:name="_Toc151231848"/>
+      <w:bookmarkStart w:id="23" w:name="_Toc151233903"/>
       <w:r>
         <w:t>Installation</w:t>
       </w:r>
@@ -6084,7 +6123,7 @@
           <w:i/>
         </w:rPr>
       </w:pPr>
-      <w:bookmarkStart w:id="24" w:name="_Toc151231849"/>
+      <w:bookmarkStart w:id="24" w:name="_Toc151233904"/>
       <w:r>
         <w:rPr>
           <w:i/>
@@ -7481,7 +7520,7 @@
           <w:i/>
         </w:rPr>
       </w:pPr>
-      <w:bookmarkStart w:id="25" w:name="_Toc151231850"/>
+      <w:bookmarkStart w:id="25" w:name="_Toc151233905"/>
       <w:r>
         <w:rPr>
           <w:i/>
@@ -7746,7 +7785,7 @@
           <w:i/>
         </w:rPr>
       </w:pPr>
-      <w:bookmarkStart w:id="26" w:name="_Toc151231851"/>
+      <w:bookmarkStart w:id="26" w:name="_Toc151233906"/>
       <w:r>
         <w:rPr>
           <w:i/>
@@ -10563,7 +10602,7 @@
       <w:pPr>
         <w:pStyle w:val="Heading2"/>
       </w:pPr>
-      <w:bookmarkStart w:id="27" w:name="_Toc151231852"/>
+      <w:bookmarkStart w:id="27" w:name="_Toc151233907"/>
       <w:r>
         <w:rPr>
           <w:i/>
@@ -10719,7 +10758,7 @@
           <w:i/>
         </w:rPr>
       </w:pPr>
-      <w:bookmarkStart w:id="28" w:name="_Toc151231853"/>
+      <w:bookmarkStart w:id="28" w:name="_Toc151233908"/>
       <w:r>
         <w:rPr>
           <w:i/>
@@ -10776,11 +10815,12 @@
     <w:p>
       <w:pPr>
         <w:pStyle w:val="Heading3"/>
-        <w:rPr>
-          <w:i/>
-        </w:rPr>
-      </w:pPr>
-      <w:bookmarkStart w:id="29" w:name="_Toc151231854"/>
+        <w:ind w:firstLine="0"/>
+        <w:rPr>
+          <w:i/>
+        </w:rPr>
+      </w:pPr>
+      <w:bookmarkStart w:id="29" w:name="_Toc151233909"/>
       <w:r>
         <w:rPr>
           <w:i/>
@@ -10839,7 +10879,7 @@
           <w:i/>
         </w:rPr>
       </w:pPr>
-      <w:bookmarkStart w:id="30" w:name="_Toc151231855"/>
+      <w:bookmarkStart w:id="30" w:name="_Toc151233910"/>
       <w:r>
         <w:rPr>
           <w:i/>
@@ -11181,7 +11221,7 @@
           <w:i/>
         </w:rPr>
       </w:pPr>
-      <w:bookmarkStart w:id="31" w:name="_Toc151231856"/>
+      <w:bookmarkStart w:id="31" w:name="_Toc151233911"/>
       <w:r>
         <w:rPr>
           <w:i/>
@@ -11246,7 +11286,7 @@
           <w:i/>
         </w:rPr>
       </w:pPr>
-      <w:bookmarkStart w:id="32" w:name="_Toc151231857"/>
+      <w:bookmarkStart w:id="32" w:name="_Toc151233912"/>
       <w:r>
         <w:rPr>
           <w:i/>
@@ -11648,7 +11688,7 @@
           <w:i/>
         </w:rPr>
       </w:pPr>
-      <w:bookmarkStart w:id="33" w:name="_Toc151231858"/>
+      <w:bookmarkStart w:id="33" w:name="_Toc151233913"/>
       <w:r>
         <w:rPr>
           <w:i/>
@@ -11884,7 +11924,7 @@
           <w:i/>
         </w:rPr>
       </w:pPr>
-      <w:bookmarkStart w:id="34" w:name="_Toc151231859"/>
+      <w:bookmarkStart w:id="34" w:name="_Toc151233914"/>
       <w:r>
         <w:rPr>
           <w:i/>
@@ -18926,6 +18966,7 @@
   <w:rsids>
     <w:rsidRoot w:val="007B62A9"/>
     <w:rsid w:val="00103F8B"/>
+    <w:rsid w:val="001F6BCB"/>
     <w:rsid w:val="00381741"/>
     <w:rsid w:val="005008B0"/>
     <w:rsid w:val="00575BA2"/>
@@ -18935,7 +18976,6 @@
     <w:rsid w:val="00A11173"/>
     <w:rsid w:val="00AA5A33"/>
     <w:rsid w:val="00C8613B"/>
-    <w:rsid w:val="00D753EC"/>
     <w:rsid w:val="00F3775A"/>
   </w:rsids>
   <m:mathPr>

</xml_diff>